<commit_message>
Fixed header for Word doc, fixed font problem.
</commit_message>
<xml_diff>
--- a/my-book/templates/reference.docx
+++ b/my-book/templates/reference.docx
@@ -9,6 +9,8 @@
       <w:r>
         <w:t xml:space="preserve"> Title </w:t>
       </w:r>
+      <w:bookmarkStart w:id="0" w:name="_GoBack"/>
+      <w:bookmarkEnd w:id="0"/>
     </w:p>
     <w:p>
       <w:pPr>
@@ -36,9 +38,21 @@
     </w:p>
     <w:p>
       <w:pPr>
+        <w:rPr>
+          <w:sz w:val="20"/>
+          <w:szCs w:val="20"/>
+        </w:rPr>
+      </w:pPr>
+      <w:r>
+        <w:br w:type="page"/>
+      </w:r>
+    </w:p>
+    <w:p>
+      <w:pPr>
         <w:pStyle w:val="Abstract"/>
       </w:pPr>
       <w:r>
+        <w:lastRenderedPageBreak/>
         <w:t xml:space="preserve"> Abstract </w:t>
       </w:r>
     </w:p>
@@ -46,91 +60,91 @@
       <w:pPr>
         <w:pStyle w:val="Heading1"/>
       </w:pPr>
-      <w:bookmarkStart w:id="0" w:name="heading-1"/>
+      <w:bookmarkStart w:id="1" w:name="heading-1"/>
       <w:r>
         <w:t xml:space="preserve"> Heading 1 </w:t>
       </w:r>
-      <w:bookmarkEnd w:id="0"/>
+      <w:bookmarkEnd w:id="1"/>
     </w:p>
     <w:p>
       <w:pPr>
         <w:pStyle w:val="Heading2"/>
       </w:pPr>
-      <w:bookmarkStart w:id="1" w:name="heading-2"/>
+      <w:bookmarkStart w:id="2" w:name="heading-2"/>
       <w:r>
         <w:t xml:space="preserve"> Heading 2 </w:t>
       </w:r>
-      <w:bookmarkEnd w:id="1"/>
+      <w:bookmarkEnd w:id="2"/>
     </w:p>
     <w:p>
       <w:pPr>
         <w:pStyle w:val="Heading3"/>
       </w:pPr>
-      <w:bookmarkStart w:id="2" w:name="heading-3"/>
+      <w:bookmarkStart w:id="3" w:name="heading-3"/>
       <w:r>
         <w:t xml:space="preserve"> Heading 3 </w:t>
       </w:r>
-      <w:bookmarkEnd w:id="2"/>
+      <w:bookmarkEnd w:id="3"/>
     </w:p>
     <w:p>
       <w:pPr>
         <w:pStyle w:val="Heading4"/>
       </w:pPr>
-      <w:bookmarkStart w:id="3" w:name="heading-4"/>
+      <w:bookmarkStart w:id="4" w:name="heading-4"/>
       <w:r>
         <w:t xml:space="preserve"> Heading 4 </w:t>
       </w:r>
-      <w:bookmarkEnd w:id="3"/>
+      <w:bookmarkEnd w:id="4"/>
     </w:p>
     <w:p>
       <w:pPr>
         <w:pStyle w:val="Heading5"/>
       </w:pPr>
-      <w:bookmarkStart w:id="4" w:name="heading-5"/>
+      <w:bookmarkStart w:id="5" w:name="heading-5"/>
       <w:r>
         <w:t xml:space="preserve"> Heading 5 </w:t>
       </w:r>
-      <w:bookmarkEnd w:id="4"/>
+      <w:bookmarkEnd w:id="5"/>
     </w:p>
     <w:p>
       <w:pPr>
         <w:pStyle w:val="Heading6"/>
       </w:pPr>
-      <w:bookmarkStart w:id="5" w:name="heading-6"/>
+      <w:bookmarkStart w:id="6" w:name="heading-6"/>
       <w:r>
         <w:t xml:space="preserve"> Heading 6 </w:t>
       </w:r>
-      <w:bookmarkEnd w:id="5"/>
+      <w:bookmarkEnd w:id="6"/>
     </w:p>
     <w:p>
       <w:pPr>
         <w:pStyle w:val="Heading7"/>
       </w:pPr>
-      <w:bookmarkStart w:id="6" w:name="heading-7"/>
+      <w:bookmarkStart w:id="7" w:name="heading-7"/>
       <w:r>
         <w:t xml:space="preserve"> Heading 7 </w:t>
       </w:r>
-      <w:bookmarkEnd w:id="6"/>
+      <w:bookmarkEnd w:id="7"/>
     </w:p>
     <w:p>
       <w:pPr>
         <w:pStyle w:val="Heading8"/>
       </w:pPr>
-      <w:bookmarkStart w:id="7" w:name="heading-8"/>
+      <w:bookmarkStart w:id="8" w:name="heading-8"/>
       <w:r>
         <w:t xml:space="preserve"> Heading 8 </w:t>
       </w:r>
-      <w:bookmarkEnd w:id="7"/>
+      <w:bookmarkEnd w:id="8"/>
     </w:p>
     <w:p>
       <w:pPr>
         <w:pStyle w:val="Heading9"/>
       </w:pPr>
-      <w:bookmarkStart w:id="8" w:name="heading-9"/>
+      <w:bookmarkStart w:id="9" w:name="heading-9"/>
       <w:r>
         <w:t xml:space="preserve"> Heading 9 </w:t>
       </w:r>
-      <w:bookmarkEnd w:id="8"/>
+      <w:bookmarkEnd w:id="9"/>
     </w:p>
     <w:p>
       <w:pPr>
@@ -156,7 +170,7 @@
       <w:r>
         <w:t xml:space="preserve"> .    </w:t>
       </w:r>
-      <w:hyperlink r:id="rId7">
+      <w:hyperlink r:id="rId8">
         <w:r>
           <w:rPr>
             <w:rStyle w:val="Hyperlink"/>
@@ -181,8 +195,6 @@
       <w:r>
         <w:t>Horizontal Rule</w:t>
       </w:r>
-      <w:bookmarkStart w:id="9" w:name="_GoBack"/>
-      <w:bookmarkEnd w:id="9"/>
     </w:p>
     <w:p>
       <w:pPr>
@@ -257,7 +269,6 @@
               <w:pStyle w:val="Compact"/>
             </w:pPr>
             <w:r>
-              <w:lastRenderedPageBreak/>
               <w:t xml:space="preserve"> 1 </w:t>
             </w:r>
           </w:p>
@@ -318,6 +329,9 @@
       </w:r>
     </w:p>
     <w:sectPr>
+      <w:headerReference w:type="default" r:id="rId9"/>
+      <w:footerReference w:type="even" r:id="rId10"/>
+      <w:footerReference w:type="default" r:id="rId11"/>
       <w:pgSz w:w="12240" w:h="15840"/>
       <w:pgMar w:top="1440" w:right="1440" w:bottom="1440" w:left="1440" w:header="720" w:footer="720" w:gutter="0"/>
       <w:cols w:space="720"/>
@@ -351,6 +365,74 @@
 </w:endnotes>
 </file>
 
+<file path=word/footer1.xml><?xml version="1.0" encoding="utf-8"?>
+<w:ftr xmlns:wpc="http://schemas.microsoft.com/office/word/2010/wordprocessingCanvas" xmlns:cx="http://schemas.microsoft.com/office/drawing/2014/chartex" xmlns:cx1="http://schemas.microsoft.com/office/drawing/2015/9/8/chartex" xmlns:cx2="http://schemas.microsoft.com/office/drawing/2015/10/21/chartex" xmlns:cx3="http://schemas.microsoft.com/office/drawing/2016/5/9/chartex" xmlns:cx4="http://schemas.microsoft.com/office/drawing/2016/5/10/chartex" xmlns:cx5="http://schemas.microsoft.com/office/drawing/2016/5/11/chartex" xmlns:cx6="http://schemas.microsoft.com/office/drawing/2016/5/12/chartex" xmlns:cx7="http://schemas.microsoft.com/office/drawing/2016/5/13/chartex" xmlns:cx8="http://schemas.microsoft.com/office/drawing/2016/5/14/chartex" xmlns:mc="http://schemas.openxmlformats.org/markup-compatibility/2006" xmlns:aink="http://schemas.microsoft.com/office/drawing/2016/ink" xmlns:am3d="http://schemas.microsoft.com/office/drawing/2017/model3d" xmlns:o="urn:schemas-microsoft-com:office:office" xmlns:r="http://schemas.openxmlformats.org/officeDocument/2006/relationships" xmlns:m="http://schemas.openxmlformats.org/officeDocument/2006/math" xmlns:v="urn:schemas-microsoft-com:vml" xmlns:wp14="http://schemas.microsoft.com/office/word/2010/wordprocessingDrawing" xmlns:wp="http://schemas.openxmlformats.org/drawingml/2006/wordprocessingDrawing" xmlns:w10="urn:schemas-microsoft-com:office:word" xmlns:w="http://schemas.openxmlformats.org/wordprocessingml/2006/main" xmlns:w14="http://schemas.microsoft.com/office/word/2010/wordml" xmlns:w15="http://schemas.microsoft.com/office/word/2012/wordml" xmlns:w16cid="http://schemas.microsoft.com/office/word/2016/wordml/cid" xmlns:w16se="http://schemas.microsoft.com/office/word/2015/wordml/symex" xmlns:wpg="http://schemas.microsoft.com/office/word/2010/wordprocessingGroup" xmlns:wpi="http://schemas.microsoft.com/office/word/2010/wordprocessingInk" xmlns:wne="http://schemas.microsoft.com/office/word/2006/wordml" xmlns:wps="http://schemas.microsoft.com/office/word/2010/wordprocessingShape" mc:Ignorable="w14 w15 w16se w16cid wp14">
+  <w:sdt>
+    <w:sdtPr>
+      <w:rPr>
+        <w:rStyle w:val="PageNumber"/>
+      </w:rPr>
+      <w:id w:val="1381444808"/>
+      <w:docPartObj>
+        <w:docPartGallery w:val="Page Numbers (Bottom of Page)"/>
+        <w:docPartUnique/>
+      </w:docPartObj>
+    </w:sdtPr>
+    <w:sdtEndPr>
+      <w:rPr>
+        <w:rStyle w:val="PageNumber"/>
+      </w:rPr>
+    </w:sdtEndPr>
+    <w:sdtContent>
+      <w:p>
+        <w:pPr>
+          <w:pStyle w:val="Footer"/>
+          <w:framePr w:wrap="none" w:vAnchor="text" w:hAnchor="margin" w:xAlign="right" w:y="1"/>
+          <w:rPr>
+            <w:rStyle w:val="PageNumber"/>
+          </w:rPr>
+        </w:pPr>
+        <w:r>
+          <w:rPr>
+            <w:rStyle w:val="PageNumber"/>
+          </w:rPr>
+          <w:fldChar w:fldCharType="begin"/>
+        </w:r>
+        <w:r>
+          <w:rPr>
+            <w:rStyle w:val="PageNumber"/>
+          </w:rPr>
+          <w:instrText xml:space="preserve"> PAGE </w:instrText>
+        </w:r>
+        <w:r>
+          <w:rPr>
+            <w:rStyle w:val="PageNumber"/>
+          </w:rPr>
+          <w:fldChar w:fldCharType="end"/>
+        </w:r>
+      </w:p>
+    </w:sdtContent>
+  </w:sdt>
+  <w:p>
+    <w:pPr>
+      <w:pStyle w:val="Footer"/>
+      <w:ind w:right="360"/>
+    </w:pPr>
+  </w:p>
+</w:ftr>
+</file>
+
+<file path=word/footer2.xml><?xml version="1.0" encoding="utf-8"?>
+<w:ftr xmlns:wpc="http://schemas.microsoft.com/office/word/2010/wordprocessingCanvas" xmlns:cx="http://schemas.microsoft.com/office/drawing/2014/chartex" xmlns:cx1="http://schemas.microsoft.com/office/drawing/2015/9/8/chartex" xmlns:cx2="http://schemas.microsoft.com/office/drawing/2015/10/21/chartex" xmlns:cx3="http://schemas.microsoft.com/office/drawing/2016/5/9/chartex" xmlns:cx4="http://schemas.microsoft.com/office/drawing/2016/5/10/chartex" xmlns:cx5="http://schemas.microsoft.com/office/drawing/2016/5/11/chartex" xmlns:cx6="http://schemas.microsoft.com/office/drawing/2016/5/12/chartex" xmlns:cx7="http://schemas.microsoft.com/office/drawing/2016/5/13/chartex" xmlns:cx8="http://schemas.microsoft.com/office/drawing/2016/5/14/chartex" xmlns:mc="http://schemas.openxmlformats.org/markup-compatibility/2006" xmlns:aink="http://schemas.microsoft.com/office/drawing/2016/ink" xmlns:am3d="http://schemas.microsoft.com/office/drawing/2017/model3d" xmlns:o="urn:schemas-microsoft-com:office:office" xmlns:r="http://schemas.openxmlformats.org/officeDocument/2006/relationships" xmlns:m="http://schemas.openxmlformats.org/officeDocument/2006/math" xmlns:v="urn:schemas-microsoft-com:vml" xmlns:wp14="http://schemas.microsoft.com/office/word/2010/wordprocessingDrawing" xmlns:wp="http://schemas.openxmlformats.org/drawingml/2006/wordprocessingDrawing" xmlns:w10="urn:schemas-microsoft-com:office:word" xmlns:w="http://schemas.openxmlformats.org/wordprocessingml/2006/main" xmlns:w14="http://schemas.microsoft.com/office/word/2010/wordml" xmlns:w15="http://schemas.microsoft.com/office/word/2012/wordml" xmlns:w16cid="http://schemas.microsoft.com/office/word/2016/wordml/cid" xmlns:w16se="http://schemas.microsoft.com/office/word/2015/wordml/symex" xmlns:wpg="http://schemas.microsoft.com/office/word/2010/wordprocessingGroup" xmlns:wpi="http://schemas.microsoft.com/office/word/2010/wordprocessingInk" xmlns:wne="http://schemas.microsoft.com/office/word/2006/wordml" xmlns:wps="http://schemas.microsoft.com/office/word/2010/wordprocessingShape" mc:Ignorable="w14 w15 w16se w16cid wp14">
+  <w:p>
+    <w:pPr>
+      <w:pStyle w:val="Footer"/>
+      <w:ind w:right="360"/>
+    </w:pPr>
+  </w:p>
+</w:ftr>
+</file>
+
 <file path=word/footnotes.xml><?xml version="1.0" encoding="utf-8"?>
 <w:footnotes xmlns:wpc="http://schemas.microsoft.com/office/word/2010/wordprocessingCanvas" xmlns:cx="http://schemas.microsoft.com/office/drawing/2014/chartex" xmlns:cx1="http://schemas.microsoft.com/office/drawing/2015/9/8/chartex" xmlns:cx2="http://schemas.microsoft.com/office/drawing/2015/10/21/chartex" xmlns:cx3="http://schemas.microsoft.com/office/drawing/2016/5/9/chartex" xmlns:cx4="http://schemas.microsoft.com/office/drawing/2016/5/10/chartex" xmlns:cx5="http://schemas.microsoft.com/office/drawing/2016/5/11/chartex" xmlns:cx6="http://schemas.microsoft.com/office/drawing/2016/5/12/chartex" xmlns:cx7="http://schemas.microsoft.com/office/drawing/2016/5/13/chartex" xmlns:cx8="http://schemas.microsoft.com/office/drawing/2016/5/14/chartex" xmlns:mc="http://schemas.openxmlformats.org/markup-compatibility/2006" xmlns:aink="http://schemas.microsoft.com/office/drawing/2016/ink" xmlns:am3d="http://schemas.microsoft.com/office/drawing/2017/model3d" xmlns:o="urn:schemas-microsoft-com:office:office" xmlns:r="http://schemas.openxmlformats.org/officeDocument/2006/relationships" xmlns:m="http://schemas.openxmlformats.org/officeDocument/2006/math" xmlns:v="urn:schemas-microsoft-com:vml" xmlns:wp14="http://schemas.microsoft.com/office/word/2010/wordprocessingDrawing" xmlns:wp="http://schemas.openxmlformats.org/drawingml/2006/wordprocessingDrawing" xmlns:w10="urn:schemas-microsoft-com:office:word" xmlns:w="http://schemas.openxmlformats.org/wordprocessingml/2006/main" xmlns:w14="http://schemas.microsoft.com/office/word/2010/wordml" xmlns:w15="http://schemas.microsoft.com/office/word/2012/wordml" xmlns:w16cid="http://schemas.microsoft.com/office/word/2016/wordml/cid" xmlns:w16se="http://schemas.microsoft.com/office/word/2015/wordml/symex" xmlns:wpg="http://schemas.microsoft.com/office/word/2010/wordprocessingGroup" xmlns:wpi="http://schemas.microsoft.com/office/word/2010/wordprocessingInk" xmlns:wne="http://schemas.microsoft.com/office/word/2006/wordml" xmlns:wps="http://schemas.microsoft.com/office/word/2010/wordprocessingShape" mc:Ignorable="w14 w15 w16se w16cid wp14">
   <w:footnote w:type="separator" w:id="-1">
@@ -384,6 +466,100 @@
     </w:p>
   </w:footnote>
 </w:footnotes>
+</file>
+
+<file path=word/header1.xml><?xml version="1.0" encoding="utf-8"?>
+<w:hdr xmlns:wpc="http://schemas.microsoft.com/office/word/2010/wordprocessingCanvas" xmlns:cx="http://schemas.microsoft.com/office/drawing/2014/chartex" xmlns:cx1="http://schemas.microsoft.com/office/drawing/2015/9/8/chartex" xmlns:cx2="http://schemas.microsoft.com/office/drawing/2015/10/21/chartex" xmlns:cx3="http://schemas.microsoft.com/office/drawing/2016/5/9/chartex" xmlns:cx4="http://schemas.microsoft.com/office/drawing/2016/5/10/chartex" xmlns:cx5="http://schemas.microsoft.com/office/drawing/2016/5/11/chartex" xmlns:cx6="http://schemas.microsoft.com/office/drawing/2016/5/12/chartex" xmlns:cx7="http://schemas.microsoft.com/office/drawing/2016/5/13/chartex" xmlns:cx8="http://schemas.microsoft.com/office/drawing/2016/5/14/chartex" xmlns:mc="http://schemas.openxmlformats.org/markup-compatibility/2006" xmlns:aink="http://schemas.microsoft.com/office/drawing/2016/ink" xmlns:am3d="http://schemas.microsoft.com/office/drawing/2017/model3d" xmlns:o="urn:schemas-microsoft-com:office:office" xmlns:r="http://schemas.openxmlformats.org/officeDocument/2006/relationships" xmlns:m="http://schemas.openxmlformats.org/officeDocument/2006/math" xmlns:v="urn:schemas-microsoft-com:vml" xmlns:wp14="http://schemas.microsoft.com/office/word/2010/wordprocessingDrawing" xmlns:wp="http://schemas.openxmlformats.org/drawingml/2006/wordprocessingDrawing" xmlns:w10="urn:schemas-microsoft-com:office:word" xmlns:w="http://schemas.openxmlformats.org/wordprocessingml/2006/main" xmlns:w14="http://schemas.microsoft.com/office/word/2010/wordml" xmlns:w15="http://schemas.microsoft.com/office/word/2012/wordml" xmlns:w16cid="http://schemas.microsoft.com/office/word/2016/wordml/cid" xmlns:w16se="http://schemas.microsoft.com/office/word/2015/wordml/symex" xmlns:wpg="http://schemas.microsoft.com/office/word/2010/wordprocessingGroup" xmlns:wpi="http://schemas.microsoft.com/office/word/2010/wordprocessingInk" xmlns:wne="http://schemas.microsoft.com/office/word/2006/wordml" xmlns:wps="http://schemas.microsoft.com/office/word/2010/wordprocessingShape" mc:Ignorable="w14 w15 w16se w16cid wp14">
+  <w:p>
+    <w:pPr>
+      <w:pStyle w:val="Header"/>
+      <w:jc w:val="right"/>
+    </w:pPr>
+    <w:r>
+      <w:fldChar w:fldCharType="begin"/>
+    </w:r>
+    <w:r>
+      <w:instrText xml:space="preserve"> AUTHOR  \* MERGEFORMAT </w:instrText>
+    </w:r>
+    <w:r>
+      <w:fldChar w:fldCharType="separate"/>
+    </w:r>
+    <w:r>
+      <w:rPr>
+        <w:noProof/>
+      </w:rPr>
+      <w:t>Author</w:t>
+    </w:r>
+    <w:r>
+      <w:rPr>
+        <w:noProof/>
+      </w:rPr>
+      <w:fldChar w:fldCharType="end"/>
+    </w:r>
+    <w:r>
+      <w:rPr>
+        <w:noProof/>
+      </w:rPr>
+      <w:t xml:space="preserve"> / </w:t>
+    </w:r>
+    <w:r>
+      <w:rPr>
+        <w:rFonts w:cs="Times New Roman (Body CS)"/>
+        <w:caps/>
+      </w:rPr>
+      <w:fldChar w:fldCharType="begin"/>
+    </w:r>
+    <w:r>
+      <w:rPr>
+        <w:rFonts w:cs="Times New Roman (Body CS)"/>
+        <w:caps/>
+      </w:rPr>
+      <w:instrText xml:space="preserve"> TITLE  \* MERGEFORMAT </w:instrText>
+    </w:r>
+    <w:r>
+      <w:rPr>
+        <w:rFonts w:cs="Times New Roman (Body CS)"/>
+        <w:caps/>
+      </w:rPr>
+      <w:fldChar w:fldCharType="separate"/>
+    </w:r>
+    <w:r>
+      <w:rPr>
+        <w:rFonts w:cs="Times New Roman (Body CS)"/>
+        <w:caps/>
+      </w:rPr>
+      <w:t>Title</w:t>
+    </w:r>
+    <w:r>
+      <w:rPr>
+        <w:rFonts w:cs="Times New Roman (Body CS)"/>
+        <w:caps/>
+      </w:rPr>
+      <w:fldChar w:fldCharType="end"/>
+    </w:r>
+    <w:r>
+      <w:t xml:space="preserve"> / </w:t>
+    </w:r>
+    <w:r>
+      <w:fldChar w:fldCharType="begin"/>
+    </w:r>
+    <w:r>
+      <w:instrText xml:space="preserve"> PAGE  \* MERGEFORMAT </w:instrText>
+    </w:r>
+    <w:r>
+      <w:fldChar w:fldCharType="separate"/>
+    </w:r>
+    <w:r>
+      <w:rPr>
+        <w:noProof/>
+      </w:rPr>
+      <w:t>1</w:t>
+    </w:r>
+    <w:r>
+      <w:fldChar w:fldCharType="end"/>
+    </w:r>
+  </w:p>
+</w:hdr>
 </file>
 
 <file path=word/numbering.xml><?xml version="1.0" encoding="utf-8"?>
@@ -868,6 +1044,13 @@
     <w:lsdException w:name="Light Shading"/>
     <w:lsdException w:name="Light List"/>
     <w:lsdException w:name="Light Grid"/>
+    <w:lsdException w:name="Medium Shading 1"/>
+    <w:lsdException w:name="Medium Shading 2"/>
+    <w:lsdException w:name="Medium List 1"/>
+    <w:lsdException w:name="Medium List 2"/>
+    <w:lsdException w:name="Medium Grid 1"/>
+    <w:lsdException w:name="Medium Grid 2"/>
+    <w:lsdException w:name="Medium Grid 3"/>
     <w:lsdException w:name="Dark List"/>
     <w:lsdException w:name="Colorful Shading"/>
     <w:lsdException w:name="Colorful List"/>
@@ -1518,6 +1701,53 @@
     <w:rPr>
       <w:sz w:val="22"/>
     </w:rPr>
+  </w:style>
+  <w:style w:type="paragraph" w:styleId="Footer">
+    <w:name w:val="footer"/>
+    <w:basedOn w:val="Normal"/>
+    <w:link w:val="FooterChar"/>
+    <w:unhideWhenUsed/>
+    <w:rsid w:val="00506962"/>
+    <w:pPr>
+      <w:tabs>
+        <w:tab w:val="center" w:pos="4680"/>
+        <w:tab w:val="right" w:pos="9360"/>
+      </w:tabs>
+      <w:spacing w:after="0"/>
+    </w:pPr>
+  </w:style>
+  <w:style w:type="character" w:customStyle="1" w:styleId="FooterChar">
+    <w:name w:val="Footer Char"/>
+    <w:basedOn w:val="DefaultParagraphFont"/>
+    <w:link w:val="Footer"/>
+    <w:rsid w:val="00506962"/>
+  </w:style>
+  <w:style w:type="character" w:styleId="PageNumber">
+    <w:name w:val="page number"/>
+    <w:basedOn w:val="DefaultParagraphFont"/>
+    <w:semiHidden/>
+    <w:unhideWhenUsed/>
+    <w:rsid w:val="00506962"/>
+  </w:style>
+  <w:style w:type="paragraph" w:styleId="Header">
+    <w:name w:val="header"/>
+    <w:basedOn w:val="Normal"/>
+    <w:link w:val="HeaderChar"/>
+    <w:unhideWhenUsed/>
+    <w:rsid w:val="003F5E6B"/>
+    <w:pPr>
+      <w:tabs>
+        <w:tab w:val="center" w:pos="4680"/>
+        <w:tab w:val="right" w:pos="9360"/>
+      </w:tabs>
+      <w:spacing w:after="0"/>
+    </w:pPr>
+  </w:style>
+  <w:style w:type="character" w:customStyle="1" w:styleId="HeaderChar">
+    <w:name w:val="Header Char"/>
+    <w:basedOn w:val="DefaultParagraphFont"/>
+    <w:link w:val="Header"/>
+    <w:rsid w:val="003F5E6B"/>
   </w:style>
 </w:styles>
 </file>
@@ -1838,4 +2068,16 @@
   </a:objectDefaults>
   <a:extraClrSchemeLst/>
 </a:theme>
+</file>
+
+<file path=customXml/item1.xml><?xml version="1.0" encoding="utf-8"?>
+<b:Sources xmlns:b="http://schemas.openxmlformats.org/officeDocument/2006/bibliography" xmlns="http://schemas.openxmlformats.org/officeDocument/2006/bibliography" SelectedStyle="/APASixthEditionOfficeOnline.xsl" StyleName="APA" Version="6"/>
+</file>
+
+<file path=customXml/itemProps1.xml><?xml version="1.0" encoding="utf-8"?>
+<ds:datastoreItem xmlns:ds="http://schemas.openxmlformats.org/officeDocument/2006/customXml" ds:itemID="{022EB45F-B54F-934F-9DC9-F8061C781F74}">
+  <ds:schemaRefs>
+    <ds:schemaRef ds:uri="http://schemas.openxmlformats.org/officeDocument/2006/bibliography"/>
+  </ds:schemaRefs>
+</ds:datastoreItem>
 </file>
</xml_diff>